<commit_message>
Added Love plots to directory for SM. Modified tables manuscript and SM. Figures to EPS.
</commit_message>
<xml_diff>
--- a/output/paper/figures_captions.docx
+++ b/output/paper/figures_captions.docx
@@ -14,7 +14,19 @@
         <w:rPr>
           <w:kern w:val="0"/>
         </w:rPr>
-        <w:t xml:space="preserve">Figure 1: </w:t>
+        <w:t>Figure 1</w:t>
+      </w:r>
+      <w:r>
+        <w:rPr>
+          <w:kern w:val="0"/>
+        </w:rPr>
+        <w:t>.</w:t>
+      </w:r>
+      <w:r>
+        <w:rPr>
+          <w:kern w:val="0"/>
+        </w:rPr>
+        <w:t xml:space="preserve"> </w:t>
       </w:r>
       <w:r>
         <w:rPr>
@@ -44,15 +56,51 @@
         <w:rPr>
           <w:kern w:val="0"/>
         </w:rPr>
-        <w:t xml:space="preserve">Figure 2: </w:t>
-      </w:r>
-      <w:r>
-        <w:rPr>
-          <w:b/>
-          <w:bCs/>
-          <w:kern w:val="0"/>
-        </w:rPr>
-        <w:t xml:space="preserve">Marginal contrasts on the logarithmic scale for the effect of an increase from the 10th to the 90th percentile of the endocrine disrupting chemicals (EDCs) on hit reaction time standard error (HRT-SE) expressed in </w:t>
+        <w:t>Figure 2</w:t>
+      </w:r>
+      <w:r>
+        <w:rPr>
+          <w:kern w:val="0"/>
+        </w:rPr>
+        <w:t>.</w:t>
+      </w:r>
+      <w:r>
+        <w:rPr>
+          <w:kern w:val="0"/>
+        </w:rPr>
+        <w:t xml:space="preserve"> </w:t>
+      </w:r>
+      <w:r>
+        <w:rPr>
+          <w:b/>
+          <w:bCs/>
+          <w:kern w:val="0"/>
+        </w:rPr>
+        <w:t>Marginal contrasts on the logarithmic scale for the effect of an increase from the 10th to the 90th percentile of the endocrine disrupting chemicals (EDCs) on hit reaction time standard error (HRT-SE) expressed in</w:t>
+      </w:r>
+      <w:r>
+        <w:rPr>
+          <w:b/>
+          <w:bCs/>
+          <w:kern w:val="0"/>
+        </w:rPr>
+        <w:t xml:space="preserve"> milliseconds</w:t>
+      </w:r>
+      <w:r>
+        <w:rPr>
+          <w:b/>
+          <w:bCs/>
+          <w:kern w:val="0"/>
+        </w:rPr>
+        <w:t xml:space="preserve"> </w:t>
+      </w:r>
+      <w:r>
+        <w:rPr>
+          <w:b/>
+          <w:bCs/>
+          <w:kern w:val="0"/>
+        </w:rPr>
+        <w:t>(</w:t>
       </w:r>
       <w:proofErr w:type="spellStart"/>
       <w:r>
@@ -64,6 +112,14 @@
         <w:t>ms</w:t>
       </w:r>
       <w:proofErr w:type="spellEnd"/>
+      <w:r>
+        <w:rPr>
+          <w:b/>
+          <w:bCs/>
+          <w:kern w:val="0"/>
+        </w:rPr>
+        <w:t>)</w:t>
+      </w:r>
       <w:r>
         <w:rPr>
           <w:b/>
@@ -167,7 +223,19 @@
         <w:rPr>
           <w:kern w:val="0"/>
         </w:rPr>
-        <w:t xml:space="preserve">Figure 3: </w:t>
+        <w:t>Figure 3</w:t>
+      </w:r>
+      <w:r>
+        <w:rPr>
+          <w:kern w:val="0"/>
+        </w:rPr>
+        <w:t>.</w:t>
+      </w:r>
+      <w:r>
+        <w:rPr>
+          <w:kern w:val="0"/>
+        </w:rPr>
+        <w:t xml:space="preserve"> </w:t>
       </w:r>
       <w:r>
         <w:rPr>
@@ -272,7 +340,19 @@
         <w:rPr>
           <w:kern w:val="0"/>
         </w:rPr>
-        <w:t xml:space="preserve">Figure 4: </w:t>
+        <w:t>Figure 4</w:t>
+      </w:r>
+      <w:r>
+        <w:rPr>
+          <w:kern w:val="0"/>
+        </w:rPr>
+        <w:t>.</w:t>
+      </w:r>
+      <w:r>
+        <w:rPr>
+          <w:kern w:val="0"/>
+        </w:rPr>
+        <w:t xml:space="preserve"> </w:t>
       </w:r>
       <w:r>
         <w:rPr>
@@ -282,6 +362,22 @@
         </w:rPr>
         <w:t xml:space="preserve">Marginal contrasts on the logarithmic scale for the effect of an increase from the 10th to the 90th percentile of the glucocorticosteroids on hit reaction time standard error (HRT-SE) expressed in </w:t>
       </w:r>
+      <w:r>
+        <w:rPr>
+          <w:b/>
+          <w:bCs/>
+          <w:kern w:val="0"/>
+        </w:rPr>
+        <w:t xml:space="preserve">milliseconds </w:t>
+      </w:r>
+      <w:r>
+        <w:rPr>
+          <w:b/>
+          <w:bCs/>
+          <w:kern w:val="0"/>
+        </w:rPr>
+        <w:t>(</w:t>
+      </w:r>
       <w:proofErr w:type="spellStart"/>
       <w:r>
         <w:rPr>
@@ -292,6 +388,14 @@
         <w:t>ms</w:t>
       </w:r>
       <w:proofErr w:type="spellEnd"/>
+      <w:r>
+        <w:rPr>
+          <w:b/>
+          <w:bCs/>
+          <w:kern w:val="0"/>
+        </w:rPr>
+        <w:t>)</w:t>
+      </w:r>
       <w:r>
         <w:rPr>
           <w:b/>
@@ -411,7 +515,27 @@
         <w:rPr>
           <w:kern w:val="0"/>
         </w:rPr>
-        <w:t>Figure S1: Flowchart describing the sample size for each research question.</w:t>
+        <w:t>Figure S1</w:t>
+      </w:r>
+      <w:r>
+        <w:rPr>
+          <w:kern w:val="0"/>
+        </w:rPr>
+        <w:t>.</w:t>
+      </w:r>
+      <w:r>
+        <w:rPr>
+          <w:kern w:val="0"/>
+        </w:rPr>
+        <w:t xml:space="preserve"> </w:t>
+      </w:r>
+      <w:r>
+        <w:rPr>
+          <w:b/>
+          <w:bCs/>
+          <w:kern w:val="0"/>
+        </w:rPr>
+        <w:t>Flowchart describing the sample size for each research question.</w:t>
       </w:r>
       <w:bookmarkEnd w:id="0"/>
       <w:bookmarkEnd w:id="1"/>
@@ -433,7 +557,19 @@
         <w:rPr>
           <w:kern w:val="0"/>
         </w:rPr>
-        <w:t xml:space="preserve">Figure S2: </w:t>
+        <w:t>Figure S2</w:t>
+      </w:r>
+      <w:r>
+        <w:rPr>
+          <w:kern w:val="0"/>
+        </w:rPr>
+        <w:t>.</w:t>
+      </w:r>
+      <w:r>
+        <w:rPr>
+          <w:kern w:val="0"/>
+        </w:rPr>
+        <w:t xml:space="preserve"> </w:t>
       </w:r>
       <w:r>
         <w:rPr>
@@ -499,7 +635,19 @@
         <w:rPr>
           <w:kern w:val="0"/>
         </w:rPr>
-        <w:t xml:space="preserve">Figure S3: </w:t>
+        <w:t>Figure S3</w:t>
+      </w:r>
+      <w:r>
+        <w:rPr>
+          <w:kern w:val="0"/>
+        </w:rPr>
+        <w:t>.</w:t>
+      </w:r>
+      <w:r>
+        <w:rPr>
+          <w:kern w:val="0"/>
+        </w:rPr>
+        <w:t xml:space="preserve"> </w:t>
       </w:r>
       <w:r>
         <w:rPr>
@@ -551,7 +699,19 @@
         <w:rPr>
           <w:kern w:val="0"/>
         </w:rPr>
-        <w:t xml:space="preserve">Figure S4: </w:t>
+        <w:t>Figure S4</w:t>
+      </w:r>
+      <w:r>
+        <w:rPr>
+          <w:kern w:val="0"/>
+        </w:rPr>
+        <w:t>.</w:t>
+      </w:r>
+      <w:r>
+        <w:rPr>
+          <w:kern w:val="0"/>
+        </w:rPr>
+        <w:t xml:space="preserve"> </w:t>
       </w:r>
       <w:r>
         <w:rPr>
@@ -581,6 +741,22 @@
         </w:rPr>
         <w:t xml:space="preserve"> increase from the 10th to the 90th percentile of the endocrine disrupting chemicals (EDCs) on hit reaction time standard error (HRT-SE) expressed in </w:t>
       </w:r>
+      <w:r>
+        <w:rPr>
+          <w:b/>
+          <w:bCs/>
+          <w:kern w:val="0"/>
+        </w:rPr>
+        <w:t xml:space="preserve">milliseconds </w:t>
+      </w:r>
+      <w:r>
+        <w:rPr>
+          <w:b/>
+          <w:bCs/>
+          <w:kern w:val="0"/>
+        </w:rPr>
+        <w:t>(</w:t>
+      </w:r>
       <w:proofErr w:type="spellStart"/>
       <w:r>
         <w:rPr>
@@ -591,6 +767,14 @@
         <w:t>ms</w:t>
       </w:r>
       <w:proofErr w:type="spellEnd"/>
+      <w:r>
+        <w:rPr>
+          <w:b/>
+          <w:bCs/>
+          <w:kern w:val="0"/>
+        </w:rPr>
+        <w:t>)</w:t>
+      </w:r>
       <w:r>
         <w:rPr>
           <w:b/>
@@ -689,7 +873,19 @@
         <w:rPr>
           <w:kern w:val="0"/>
         </w:rPr>
-        <w:t xml:space="preserve">Figure S5: </w:t>
+        <w:t>Figure S5</w:t>
+      </w:r>
+      <w:r>
+        <w:rPr>
+          <w:kern w:val="0"/>
+        </w:rPr>
+        <w:t>.</w:t>
+      </w:r>
+      <w:r>
+        <w:rPr>
+          <w:kern w:val="0"/>
+        </w:rPr>
+        <w:t xml:space="preserve"> </w:t>
       </w:r>
       <w:r>
         <w:rPr>
@@ -717,7 +913,16 @@
           <w:bCs/>
           <w:kern w:val="0"/>
         </w:rPr>
-        <w:t xml:space="preserve"> increase from the 10th to the 90th percentile of the endocrine disrupting chemicals (EDCs) on the glucocorticosteroids expressed in ng/ml (HELIX </w:t>
+        <w:t xml:space="preserve"> increase from the 10th to the 90th percentile of the endocrine disrupting chemicals </w:t>
+      </w:r>
+      <w:r>
+        <w:rPr>
+          <w:b/>
+          <w:bCs/>
+          <w:kern w:val="0"/>
+        </w:rPr>
+        <w:lastRenderedPageBreak/>
+        <w:t xml:space="preserve">(EDCs) on the glucocorticosteroids expressed in ng/ml (HELIX </w:t>
       </w:r>
       <w:proofErr w:type="spellStart"/>
       <w:r>
@@ -741,14 +946,7 @@
         <w:rPr>
           <w:kern w:val="0"/>
         </w:rPr>
-        <w:t xml:space="preserve"> </w:t>
-      </w:r>
-      <w:r>
-        <w:rPr>
-          <w:kern w:val="0"/>
-        </w:rPr>
-        <w:lastRenderedPageBreak/>
-        <w:t xml:space="preserve">Circles and triangles indicate effect estimates. Solid lines indicate the </w:t>
+        <w:t xml:space="preserve"> Circles and triangles indicate effect estimates. Solid lines indicate the </w:t>
       </w:r>
       <m:oMath>
         <m:r>

</xml_diff>

<commit_message>
Ammended manuscript according to comments Results MV. Moved SM/SI to separate file. Moved Tables 4 and 5 to SM. Removed Figures from manuscript and SM/SI.
</commit_message>
<xml_diff>
--- a/output/paper/figures_captions.docx
+++ b/output/paper/figures_captions.docx
@@ -7,32 +7,15 @@
         <w:rPr>
           <w:b/>
           <w:bCs/>
-          <w:kern w:val="0"/>
         </w:rPr>
       </w:pPr>
       <w:r>
-        <w:rPr>
-          <w:kern w:val="0"/>
-        </w:rPr>
-        <w:t>Figure 1</w:t>
-      </w:r>
-      <w:r>
-        <w:rPr>
-          <w:kern w:val="0"/>
-        </w:rPr>
-        <w:t>.</w:t>
-      </w:r>
-      <w:r>
-        <w:rPr>
-          <w:kern w:val="0"/>
-        </w:rPr>
-        <w:t xml:space="preserve"> </w:t>
-      </w:r>
-      <w:r>
-        <w:rPr>
-          <w:b/>
-          <w:bCs/>
-          <w:kern w:val="0"/>
+        <w:t xml:space="preserve">Figure 1. </w:t>
+      </w:r>
+      <w:r>
+        <w:rPr>
+          <w:b/>
+          <w:bCs/>
         </w:rPr>
         <w:t>Simplified directed acyclic graph (DAG) showing endocrine disrupting chemicals (EDCs), hit reaction time standard error (HRT-SE), and the glucocorticosteroids.</w:t>
       </w:r>
@@ -47,67 +30,21 @@
       </w:pPr>
     </w:p>
     <w:p>
-      <w:pPr>
-        <w:rPr>
-          <w:kern w:val="0"/>
-        </w:rPr>
-      </w:pPr>
-      <w:r>
-        <w:rPr>
-          <w:kern w:val="0"/>
-        </w:rPr>
-        <w:t>Figure 2</w:t>
-      </w:r>
-      <w:r>
-        <w:rPr>
-          <w:kern w:val="0"/>
-        </w:rPr>
-        <w:t>.</w:t>
-      </w:r>
-      <w:r>
-        <w:rPr>
-          <w:kern w:val="0"/>
-        </w:rPr>
-        <w:t xml:space="preserve"> </w:t>
-      </w:r>
-      <w:r>
-        <w:rPr>
-          <w:b/>
-          <w:bCs/>
-          <w:kern w:val="0"/>
-        </w:rPr>
-        <w:t>Marginal contrasts on the logarithmic scale for the effect of an increase from the 10th to the 90th percentile of the endocrine disrupting chemicals (EDCs) on hit reaction time standard error (HRT-SE) expressed in</w:t>
-      </w:r>
-      <w:r>
-        <w:rPr>
-          <w:b/>
-          <w:bCs/>
-          <w:kern w:val="0"/>
-        </w:rPr>
-        <w:t xml:space="preserve"> milliseconds</w:t>
-      </w:r>
-      <w:r>
-        <w:rPr>
-          <w:b/>
-          <w:bCs/>
-          <w:kern w:val="0"/>
-        </w:rPr>
-        <w:t xml:space="preserve"> </w:t>
-      </w:r>
-      <w:r>
-        <w:rPr>
-          <w:b/>
-          <w:bCs/>
-          <w:kern w:val="0"/>
-        </w:rPr>
-        <w:t>(</w:t>
+      <w:r>
+        <w:t xml:space="preserve">Figure 2. </w:t>
+      </w:r>
+      <w:r>
+        <w:rPr>
+          <w:b/>
+          <w:bCs/>
+        </w:rPr>
+        <w:t xml:space="preserve">Marginal contrasts on the logarithmic scale for the effect of an increase from the 10th to the 90th percentile of the endocrine disrupting chemicals (EDCs) on hit reaction time standard error (HRT-SE) expressed in </w:t>
       </w:r>
       <w:proofErr w:type="spellStart"/>
       <w:r>
         <w:rPr>
           <w:b/>
           <w:bCs/>
-          <w:kern w:val="0"/>
         </w:rPr>
         <w:t>ms</w:t>
       </w:r>
@@ -116,40 +53,10 @@
         <w:rPr>
           <w:b/>
           <w:bCs/>
-          <w:kern w:val="0"/>
-        </w:rPr>
-        <w:t>)</w:t>
-      </w:r>
-      <w:r>
-        <w:rPr>
-          <w:b/>
-          <w:bCs/>
-          <w:kern w:val="0"/>
-        </w:rPr>
-        <w:t xml:space="preserve"> (HELIX </w:t>
-      </w:r>
-      <w:proofErr w:type="spellStart"/>
-      <w:r>
-        <w:rPr>
-          <w:b/>
-          <w:bCs/>
-          <w:kern w:val="0"/>
-        </w:rPr>
-        <w:t>subcohort</w:t>
-      </w:r>
-      <w:proofErr w:type="spellEnd"/>
-      <w:r>
-        <w:rPr>
-          <w:b/>
-          <w:bCs/>
-          <w:kern w:val="0"/>
-        </w:rPr>
-        <w:t>; 2013-2016).</w:t>
-      </w:r>
-      <w:r>
-        <w:rPr>
-          <w:kern w:val="0"/>
-        </w:rPr>
+        </w:rPr>
+        <w:t xml:space="preserve"> (HELIX subcohort; 2013-2016).</w:t>
+      </w:r>
+      <w:r>
         <w:t xml:space="preserve"> Circles indicate effect estimates. Solid lines indicate the </w:t>
       </w:r>
       <m:oMath>
@@ -171,38 +78,26 @@
         </m:r>
       </m:oMath>
       <w:r>
-        <w:rPr>
-          <w:kern w:val="0"/>
-        </w:rPr>
         <w:t xml:space="preserve"> CI. The size of the circles represents the </w:t>
       </w:r>
       <w:r>
         <w:rPr>
-          <w:i/>
           <w:iCs/>
-          <w:kern w:val="0"/>
         </w:rPr>
         <w:t>S</w:t>
       </w:r>
       <w:r>
-        <w:rPr>
-          <w:kern w:val="0"/>
-        </w:rPr>
         <w:t xml:space="preserve"> value of the effect estimate (</w:t>
       </w:r>
       <w:hyperlink w:anchor="ref-RafiGreenland:2020">
         <w:r>
           <w:rPr>
             <w:rStyle w:val="Hyperlink"/>
-            <w:kern w:val="0"/>
           </w:rPr>
           <w:t>Rafi and Greenland, 2020</w:t>
         </w:r>
       </w:hyperlink>
       <w:r>
-        <w:rPr>
-          <w:kern w:val="0"/>
-        </w:rPr>
         <w:t>).</w:t>
       </w:r>
     </w:p>
@@ -220,53 +115,16 @@
         </w:rPr>
       </w:pPr>
       <w:r>
-        <w:rPr>
-          <w:kern w:val="0"/>
-        </w:rPr>
-        <w:t>Figure 3</w:t>
-      </w:r>
-      <w:r>
-        <w:rPr>
-          <w:kern w:val="0"/>
-        </w:rPr>
-        <w:t>.</w:t>
-      </w:r>
-      <w:r>
-        <w:rPr>
-          <w:kern w:val="0"/>
-        </w:rPr>
-        <w:t xml:space="preserve"> </w:t>
-      </w:r>
-      <w:r>
-        <w:rPr>
-          <w:b/>
-          <w:bCs/>
-          <w:kern w:val="0"/>
-        </w:rPr>
-        <w:t xml:space="preserve">Marginal contrasts on the logarithmic scale for the effect of an increase from the 10th to the 90th percentile of the endocrine disrupting chemicals (EDCs) on the glucocorticosteroids expressed in ng/ml (HELIX </w:t>
-      </w:r>
-      <w:proofErr w:type="spellStart"/>
-      <w:r>
-        <w:rPr>
-          <w:b/>
-          <w:bCs/>
-          <w:kern w:val="0"/>
-        </w:rPr>
-        <w:t>subcohort</w:t>
-      </w:r>
-      <w:proofErr w:type="spellEnd"/>
-      <w:r>
-        <w:rPr>
-          <w:b/>
-          <w:bCs/>
-          <w:kern w:val="0"/>
-        </w:rPr>
-        <w:t>; 2013-2016).</w:t>
-      </w:r>
-      <w:r>
-        <w:rPr>
-          <w:kern w:val="0"/>
-        </w:rPr>
+        <w:t xml:space="preserve">Figure 3. </w:t>
+      </w:r>
+      <w:r>
+        <w:rPr>
+          <w:b/>
+          <w:bCs/>
+        </w:rPr>
+        <w:t>Marginal contrasts on the logarithmic scale for the effect of an increase from the 10th to the 90th percentile of the endocrine disrupting chemicals (EDCs) on the glucocorticosteroids expressed in ng/ml (HELIX subcohort; 2013-2016).</w:t>
+      </w:r>
+      <w:r>
         <w:t xml:space="preserve"> Circles, triangles, and squares indicate effect estimates. Solid lines indicate the </w:t>
       </w:r>
       <m:oMath>
@@ -288,38 +146,26 @@
         </m:r>
       </m:oMath>
       <w:r>
-        <w:rPr>
-          <w:kern w:val="0"/>
-        </w:rPr>
         <w:t xml:space="preserve"> CI. The size of the circles represents the </w:t>
       </w:r>
       <w:r>
         <w:rPr>
-          <w:i/>
           <w:iCs/>
-          <w:kern w:val="0"/>
         </w:rPr>
         <w:t>S</w:t>
       </w:r>
       <w:r>
-        <w:rPr>
-          <w:kern w:val="0"/>
-        </w:rPr>
         <w:t xml:space="preserve"> value of the effect estimate (</w:t>
       </w:r>
       <w:hyperlink w:anchor="ref-RafiGreenland:2020">
         <w:r>
           <w:rPr>
             <w:rStyle w:val="Hyperlink"/>
-            <w:kern w:val="0"/>
           </w:rPr>
           <w:t>Rafi and Greenland, 2020</w:t>
         </w:r>
       </w:hyperlink>
       <w:r>
-        <w:rPr>
-          <w:kern w:val="0"/>
-        </w:rPr>
         <w:t>).</w:t>
       </w:r>
     </w:p>
@@ -331,59 +177,21 @@
       </w:pPr>
     </w:p>
     <w:p>
-      <w:pPr>
-        <w:rPr>
-          <w:kern w:val="0"/>
-        </w:rPr>
-      </w:pPr>
-      <w:r>
-        <w:rPr>
-          <w:kern w:val="0"/>
-        </w:rPr>
-        <w:t>Figure 4</w:t>
-      </w:r>
-      <w:r>
-        <w:rPr>
-          <w:kern w:val="0"/>
-        </w:rPr>
-        <w:t>.</w:t>
-      </w:r>
-      <w:r>
-        <w:rPr>
-          <w:kern w:val="0"/>
-        </w:rPr>
-        <w:t xml:space="preserve"> </w:t>
-      </w:r>
-      <w:r>
-        <w:rPr>
-          <w:b/>
-          <w:bCs/>
-          <w:kern w:val="0"/>
+      <w:r>
+        <w:t xml:space="preserve">Figure 4. </w:t>
+      </w:r>
+      <w:r>
+        <w:rPr>
+          <w:b/>
+          <w:bCs/>
         </w:rPr>
         <w:t xml:space="preserve">Marginal contrasts on the logarithmic scale for the effect of an increase from the 10th to the 90th percentile of the glucocorticosteroids on hit reaction time standard error (HRT-SE) expressed in </w:t>
       </w:r>
-      <w:r>
-        <w:rPr>
-          <w:b/>
-          <w:bCs/>
-          <w:kern w:val="0"/>
-        </w:rPr>
-        <w:t xml:space="preserve">milliseconds </w:t>
-      </w:r>
-      <w:r>
-        <w:rPr>
-          <w:b/>
-          <w:bCs/>
-          <w:kern w:val="0"/>
-        </w:rPr>
-        <w:t>(</w:t>
-      </w:r>
       <w:proofErr w:type="spellStart"/>
       <w:r>
         <w:rPr>
           <w:b/>
           <w:bCs/>
-          <w:kern w:val="0"/>
         </w:rPr>
         <w:t>ms</w:t>
       </w:r>
@@ -392,40 +200,10 @@
         <w:rPr>
           <w:b/>
           <w:bCs/>
-          <w:kern w:val="0"/>
-        </w:rPr>
-        <w:t>)</w:t>
-      </w:r>
-      <w:r>
-        <w:rPr>
-          <w:b/>
-          <w:bCs/>
-          <w:kern w:val="0"/>
-        </w:rPr>
-        <w:t xml:space="preserve">, overall and by sex (HELIX </w:t>
-      </w:r>
-      <w:proofErr w:type="spellStart"/>
-      <w:r>
-        <w:rPr>
-          <w:b/>
-          <w:bCs/>
-          <w:kern w:val="0"/>
-        </w:rPr>
-        <w:t>subcohort</w:t>
-      </w:r>
-      <w:proofErr w:type="spellEnd"/>
-      <w:r>
-        <w:rPr>
-          <w:b/>
-          <w:bCs/>
-          <w:kern w:val="0"/>
-        </w:rPr>
-        <w:t>; 2013-2016).</w:t>
-      </w:r>
-      <w:r>
-        <w:rPr>
-          <w:kern w:val="0"/>
-        </w:rPr>
+        </w:rPr>
+        <w:t>, overall and by sex (HELIX subcohort; 2013-2016).</w:t>
+      </w:r>
+      <w:r>
         <w:t xml:space="preserve"> Circles indicate effect estimates. Solid lines indicate the </w:t>
       </w:r>
       <m:oMath>
@@ -447,52 +225,34 @@
         </m:r>
       </m:oMath>
       <w:r>
-        <w:rPr>
-          <w:kern w:val="0"/>
-        </w:rPr>
         <w:t xml:space="preserve"> CI. The size of the circles represents the </w:t>
       </w:r>
       <w:r>
         <w:rPr>
-          <w:i/>
           <w:iCs/>
-          <w:kern w:val="0"/>
         </w:rPr>
         <w:t>S</w:t>
       </w:r>
       <w:r>
-        <w:rPr>
-          <w:kern w:val="0"/>
-        </w:rPr>
         <w:t xml:space="preserve"> value of the effect estimate (</w:t>
       </w:r>
       <w:hyperlink w:anchor="ref-RafiGreenland:2020">
         <w:r>
           <w:rPr>
             <w:rStyle w:val="Hyperlink"/>
-            <w:kern w:val="0"/>
           </w:rPr>
           <w:t>Rafi and Greenland, 2020</w:t>
         </w:r>
       </w:hyperlink>
       <w:r>
-        <w:rPr>
-          <w:kern w:val="0"/>
-        </w:rPr>
         <w:t xml:space="preserve">). Abbreviations: cortisone production (cortisone prod.); cortisol production (cortisol prod.); </w:t>
       </w:r>
       <w:proofErr w:type="spellStart"/>
       <w:r>
-        <w:rPr>
-          <w:kern w:val="0"/>
-        </w:rPr>
         <w:t>corticost</w:t>
       </w:r>
       <w:proofErr w:type="spellEnd"/>
       <w:r>
-        <w:rPr>
-          <w:kern w:val="0"/>
-        </w:rPr>
         <w:t>. prod. (corticosterone production).</w:t>
       </w:r>
     </w:p>
@@ -504,36 +264,15 @@
       </w:pPr>
     </w:p>
     <w:p>
-      <w:pPr>
-        <w:rPr>
-          <w:kern w:val="0"/>
-        </w:rPr>
-      </w:pPr>
       <w:bookmarkStart w:id="0" w:name="study-populations-2"/>
       <w:bookmarkStart w:id="1" w:name="suppfig-flow-pop"/>
       <w:r>
-        <w:rPr>
-          <w:kern w:val="0"/>
-        </w:rPr>
-        <w:t>Figure S1</w:t>
-      </w:r>
-      <w:r>
-        <w:rPr>
-          <w:kern w:val="0"/>
-        </w:rPr>
-        <w:t>.</w:t>
-      </w:r>
-      <w:r>
-        <w:rPr>
-          <w:kern w:val="0"/>
-        </w:rPr>
-        <w:t xml:space="preserve"> </w:t>
-      </w:r>
-      <w:r>
-        <w:rPr>
-          <w:b/>
-          <w:bCs/>
-          <w:kern w:val="0"/>
+        <w:t xml:space="preserve">Supplementary Figure 1. </w:t>
+      </w:r>
+      <w:r>
+        <w:rPr>
+          <w:b/>
+          <w:bCs/>
         </w:rPr>
         <w:t>Flowchart describing the sample size for each research question.</w:t>
       </w:r>
@@ -554,68 +293,47 @@
         </w:rPr>
       </w:pPr>
       <w:r>
+        <w:t xml:space="preserve">Supplementary Figure 2. </w:t>
+      </w:r>
+      <w:r>
+        <w:rPr>
+          <w:b/>
+          <w:bCs/>
+        </w:rPr>
+        <w:t>Measurement classification of endocrine disrupting chemicals (EDCs), by cohort (HELIX subcohort; 2013-2016).</w:t>
+      </w:r>
+      <w:r>
+        <w:t xml:space="preserve"> Coding: 1, quantifiable; 2, &lt;LOD; 3, interference or out of range; 4. not </w:t>
+      </w:r>
+      <w:proofErr w:type="spellStart"/>
+      <w:r>
+        <w:t>analysed</w:t>
+      </w:r>
+      <w:proofErr w:type="spellEnd"/>
+      <w:r>
+        <w:t>.</w:t>
+      </w:r>
+    </w:p>
+    <w:p>
+      <w:pPr>
         <w:rPr>
           <w:kern w:val="0"/>
         </w:rPr>
-        <w:t>Figure S2</w:t>
-      </w:r>
-      <w:r>
-        <w:rPr>
-          <w:kern w:val="0"/>
-        </w:rPr>
-        <w:t>.</w:t>
-      </w:r>
-      <w:r>
-        <w:rPr>
-          <w:kern w:val="0"/>
-        </w:rPr>
-        <w:t xml:space="preserve"> </w:t>
-      </w:r>
-      <w:r>
-        <w:rPr>
-          <w:b/>
-          <w:bCs/>
-          <w:kern w:val="0"/>
-        </w:rPr>
-        <w:t xml:space="preserve">Measurement classification of endocrine disrupting chemicals (EDCs), by cohort (HELIX </w:t>
-      </w:r>
-      <w:proofErr w:type="spellStart"/>
-      <w:r>
-        <w:rPr>
-          <w:b/>
-          <w:bCs/>
-          <w:kern w:val="0"/>
-        </w:rPr>
-        <w:t>subcohort</w:t>
-      </w:r>
-      <w:proofErr w:type="spellEnd"/>
-      <w:r>
-        <w:rPr>
-          <w:b/>
-          <w:bCs/>
-          <w:kern w:val="0"/>
-        </w:rPr>
-        <w:t>; 2013-2016).</w:t>
-      </w:r>
-      <w:r>
-        <w:rPr>
-          <w:kern w:val="0"/>
-        </w:rPr>
-        <w:t xml:space="preserve"> Coding: 1, quantifiable; 2, &lt;LOD; 3, interference or out of range; 4. not </w:t>
-      </w:r>
-      <w:proofErr w:type="spellStart"/>
-      <w:r>
-        <w:rPr>
-          <w:kern w:val="0"/>
-        </w:rPr>
-        <w:t>analysed</w:t>
-      </w:r>
-      <w:proofErr w:type="spellEnd"/>
-      <w:r>
-        <w:rPr>
-          <w:kern w:val="0"/>
-        </w:rPr>
-        <w:t>.</w:t>
+      </w:pPr>
+    </w:p>
+    <w:p>
+      <w:r>
+        <w:t xml:space="preserve">Supplementary Figure 3. </w:t>
+      </w:r>
+      <w:r>
+        <w:rPr>
+          <w:b/>
+          <w:bCs/>
+        </w:rPr>
+        <w:t>Measurement classification of the glucocorticosteroids, by cohort (HELIX subcohort; 2013-2016).</w:t>
+      </w:r>
+      <w:r>
+        <w:t xml:space="preserve"> Coding: 1, quantifiable; 2, &lt;LOQ; 3, interference or out of range; 4, not detected.</w:t>
       </w:r>
     </w:p>
     <w:p>
@@ -632,92 +350,12 @@
         </w:rPr>
       </w:pPr>
       <w:r>
-        <w:rPr>
-          <w:kern w:val="0"/>
-        </w:rPr>
-        <w:t>Figure S3</w:t>
-      </w:r>
-      <w:r>
-        <w:rPr>
-          <w:kern w:val="0"/>
-        </w:rPr>
-        <w:t>.</w:t>
-      </w:r>
-      <w:r>
-        <w:rPr>
-          <w:kern w:val="0"/>
-        </w:rPr>
-        <w:t xml:space="preserve"> </w:t>
-      </w:r>
-      <w:r>
-        <w:rPr>
-          <w:b/>
-          <w:bCs/>
-          <w:kern w:val="0"/>
-        </w:rPr>
-        <w:t xml:space="preserve">Measurement classification of the glucocorticosteroids, by cohort (HELIX </w:t>
-      </w:r>
-      <w:proofErr w:type="spellStart"/>
-      <w:r>
-        <w:rPr>
-          <w:b/>
-          <w:bCs/>
-          <w:kern w:val="0"/>
-        </w:rPr>
-        <w:t>subcohort</w:t>
-      </w:r>
-      <w:proofErr w:type="spellEnd"/>
-      <w:r>
-        <w:rPr>
-          <w:b/>
-          <w:bCs/>
-          <w:kern w:val="0"/>
-        </w:rPr>
-        <w:t>; 2013-2016).</w:t>
-      </w:r>
-      <w:r>
-        <w:rPr>
-          <w:kern w:val="0"/>
-        </w:rPr>
-        <w:t xml:space="preserve"> Coding: 1, quantifiable; 2, &lt;LOQ; 3, interference or out of range; 4, not detected.</w:t>
-      </w:r>
-    </w:p>
-    <w:p>
-      <w:pPr>
-        <w:rPr>
-          <w:kern w:val="0"/>
-        </w:rPr>
-      </w:pPr>
-    </w:p>
-    <w:p>
-      <w:pPr>
-        <w:rPr>
-          <w:kern w:val="0"/>
-        </w:rPr>
-      </w:pPr>
-      <w:r>
-        <w:rPr>
-          <w:kern w:val="0"/>
-        </w:rPr>
-        <w:t>Figure S4</w:t>
-      </w:r>
-      <w:r>
-        <w:rPr>
-          <w:kern w:val="0"/>
-        </w:rPr>
-        <w:t>.</w:t>
-      </w:r>
-      <w:r>
-        <w:rPr>
-          <w:kern w:val="0"/>
-        </w:rPr>
-        <w:t xml:space="preserve"> </w:t>
-      </w:r>
-      <w:r>
-        <w:rPr>
-          <w:b/>
-          <w:bCs/>
-          <w:kern w:val="0"/>
+        <w:t xml:space="preserve">Supplementary Figure 4. </w:t>
+      </w:r>
+      <w:r>
+        <w:rPr>
+          <w:b/>
+          <w:bCs/>
         </w:rPr>
         <w:t xml:space="preserve">Marginal contrasts on the logarithmic scale for effect modification by sex of </w:t>
       </w:r>
@@ -727,7 +365,6 @@
         <w:rPr>
           <w:b/>
           <w:bCs/>
-          <w:kern w:val="0"/>
         </w:rPr>
         <w:t>a</w:t>
       </w:r>
@@ -737,32 +374,14 @@
         <w:rPr>
           <w:b/>
           <w:bCs/>
-          <w:kern w:val="0"/>
         </w:rPr>
         <w:t xml:space="preserve"> increase from the 10th to the 90th percentile of the endocrine disrupting chemicals (EDCs) on hit reaction time standard error (HRT-SE) expressed in </w:t>
       </w:r>
-      <w:r>
-        <w:rPr>
-          <w:b/>
-          <w:bCs/>
-          <w:kern w:val="0"/>
-        </w:rPr>
-        <w:t xml:space="preserve">milliseconds </w:t>
-      </w:r>
-      <w:r>
-        <w:rPr>
-          <w:b/>
-          <w:bCs/>
-          <w:kern w:val="0"/>
-        </w:rPr>
-        <w:t>(</w:t>
-      </w:r>
       <w:proofErr w:type="spellStart"/>
       <w:r>
         <w:rPr>
           <w:b/>
           <w:bCs/>
-          <w:kern w:val="0"/>
         </w:rPr>
         <w:t>ms</w:t>
       </w:r>
@@ -771,40 +390,10 @@
         <w:rPr>
           <w:b/>
           <w:bCs/>
-          <w:kern w:val="0"/>
-        </w:rPr>
-        <w:t>)</w:t>
-      </w:r>
-      <w:r>
-        <w:rPr>
-          <w:b/>
-          <w:bCs/>
-          <w:kern w:val="0"/>
-        </w:rPr>
-        <w:t xml:space="preserve"> (HELIX </w:t>
-      </w:r>
-      <w:proofErr w:type="spellStart"/>
-      <w:r>
-        <w:rPr>
-          <w:b/>
-          <w:bCs/>
-          <w:kern w:val="0"/>
-        </w:rPr>
-        <w:t>subcohort</w:t>
-      </w:r>
-      <w:proofErr w:type="spellEnd"/>
-      <w:r>
-        <w:rPr>
-          <w:b/>
-          <w:bCs/>
-          <w:kern w:val="0"/>
-        </w:rPr>
-        <w:t>; 2013-2016).</w:t>
-      </w:r>
-      <w:r>
-        <w:rPr>
-          <w:kern w:val="0"/>
-        </w:rPr>
+        </w:rPr>
+        <w:t xml:space="preserve"> (HELIX subcohort; 2013-2016).</w:t>
+      </w:r>
+      <w:r>
         <w:t xml:space="preserve"> Circles and triangles indicate effect estimates. Solid lines indicate the </w:t>
       </w:r>
       <m:oMath>
@@ -826,38 +415,26 @@
         </m:r>
       </m:oMath>
       <w:r>
-        <w:rPr>
-          <w:kern w:val="0"/>
-        </w:rPr>
         <w:t xml:space="preserve"> CI. The size of the circles represents the </w:t>
       </w:r>
       <w:r>
         <w:rPr>
-          <w:i/>
           <w:iCs/>
-          <w:kern w:val="0"/>
         </w:rPr>
         <w:t>S</w:t>
       </w:r>
       <w:r>
-        <w:rPr>
-          <w:kern w:val="0"/>
-        </w:rPr>
         <w:t xml:space="preserve"> value of the effect estimate (</w:t>
       </w:r>
       <w:hyperlink w:anchor="ref-RafiGreenland:2020">
         <w:r>
           <w:rPr>
             <w:rStyle w:val="Hyperlink"/>
-            <w:kern w:val="0"/>
           </w:rPr>
           <w:t>Rafi and Greenland, 2020</w:t>
         </w:r>
       </w:hyperlink>
       <w:r>
-        <w:rPr>
-          <w:kern w:val="0"/>
-        </w:rPr>
         <w:t>).</w:t>
       </w:r>
     </w:p>
@@ -870,28 +447,12 @@
     </w:p>
     <w:p>
       <w:r>
-        <w:rPr>
-          <w:kern w:val="0"/>
-        </w:rPr>
-        <w:t>Figure S5</w:t>
-      </w:r>
-      <w:r>
-        <w:rPr>
-          <w:kern w:val="0"/>
-        </w:rPr>
-        <w:t>.</w:t>
-      </w:r>
-      <w:r>
-        <w:rPr>
-          <w:kern w:val="0"/>
-        </w:rPr>
-        <w:t xml:space="preserve"> </w:t>
-      </w:r>
-      <w:r>
-        <w:rPr>
-          <w:b/>
-          <w:bCs/>
-          <w:kern w:val="0"/>
+        <w:t xml:space="preserve">Supplementary Figure 5. </w:t>
+      </w:r>
+      <w:r>
+        <w:rPr>
+          <w:b/>
+          <w:bCs/>
         </w:rPr>
         <w:t xml:space="preserve">Marginal contrasts on the logarithmic scale for effect modification by sex of </w:t>
       </w:r>
@@ -901,7 +462,6 @@
         <w:rPr>
           <w:b/>
           <w:bCs/>
-          <w:kern w:val="0"/>
         </w:rPr>
         <w:t>a</w:t>
       </w:r>
@@ -911,41 +471,18 @@
         <w:rPr>
           <w:b/>
           <w:bCs/>
-          <w:kern w:val="0"/>
-        </w:rPr>
-        <w:t xml:space="preserve"> increase from the 10th to the 90th percentile of the endocrine disrupting chemicals </w:t>
-      </w:r>
-      <w:r>
-        <w:rPr>
-          <w:b/>
-          <w:bCs/>
-          <w:kern w:val="0"/>
+        </w:rPr>
+        <w:t xml:space="preserve"> increase from the 10th to the 90th percentile of the endocrine </w:t>
+      </w:r>
+      <w:r>
+        <w:rPr>
+          <w:b/>
+          <w:bCs/>
         </w:rPr>
         <w:lastRenderedPageBreak/>
-        <w:t xml:space="preserve">(EDCs) on the glucocorticosteroids expressed in ng/ml (HELIX </w:t>
-      </w:r>
-      <w:proofErr w:type="spellStart"/>
-      <w:r>
-        <w:rPr>
-          <w:b/>
-          <w:bCs/>
-          <w:kern w:val="0"/>
-        </w:rPr>
-        <w:t>subcohort</w:t>
-      </w:r>
-      <w:proofErr w:type="spellEnd"/>
-      <w:r>
-        <w:rPr>
-          <w:b/>
-          <w:bCs/>
-          <w:kern w:val="0"/>
-        </w:rPr>
-        <w:t>; 2013-2016).</w:t>
-      </w:r>
-      <w:r>
-        <w:rPr>
-          <w:kern w:val="0"/>
-        </w:rPr>
+        <w:t>disrupting chemicals (EDCs) on the glucocorticosteroids expressed in ng/ml (HELIX subcohort; 2013-2016).</w:t>
+      </w:r>
+      <w:r>
         <w:t xml:space="preserve"> Circles and triangles indicate effect estimates. Solid lines indicate the </w:t>
       </w:r>
       <m:oMath>
@@ -967,38 +504,26 @@
         </m:r>
       </m:oMath>
       <w:r>
-        <w:rPr>
-          <w:kern w:val="0"/>
-        </w:rPr>
         <w:t xml:space="preserve"> CI. The size of the circles represents the </w:t>
       </w:r>
       <w:r>
         <w:rPr>
-          <w:i/>
           <w:iCs/>
-          <w:kern w:val="0"/>
         </w:rPr>
         <w:t>S</w:t>
       </w:r>
       <w:r>
-        <w:rPr>
-          <w:kern w:val="0"/>
-        </w:rPr>
         <w:t xml:space="preserve"> value of the effect estimate (</w:t>
       </w:r>
       <w:hyperlink w:anchor="ref-RafiGreenland:2020">
         <w:r>
           <w:rPr>
             <w:rStyle w:val="Hyperlink"/>
-            <w:kern w:val="0"/>
           </w:rPr>
           <w:t>Rafi and Greenland, 2020</w:t>
         </w:r>
       </w:hyperlink>
       <w:r>
-        <w:rPr>
-          <w:kern w:val="0"/>
-        </w:rPr>
         <w:t>).</w:t>
       </w:r>
     </w:p>

</xml_diff>